<commit_message>
find tri facilities near rivers, load more data layers into index file
</commit_message>
<xml_diff>
--- a/map-design-outline.docx
+++ b/map-design-outline.docx
@@ -38,6 +38,29 @@
       <w:r>
         <w:t>Describe the HRS and show top sites symbolized by their HRS</w:t>
       </w:r>
+      <w:r>
+        <w:t>. But sites represented as points can be misleading, because when you think of a site it is generally not just one single point location, but rather a large area that is affected.</w:t>
+      </w:r>
+    </w:p>
+    <w:p>
+      <w:pPr>
+        <w:pStyle w:val="ListParagraph"/>
+        <w:numPr>
+          <w:ilvl w:val="0"/>
+          <w:numId w:val="1"/>
+        </w:numPr>
+      </w:pPr>
+      <w:r>
+        <w:t xml:space="preserve">Missouri Old Lead belt: zoom in to the seven sites—narrative describing the area, highest HRS score, </w:t>
+      </w:r>
+      <w:proofErr w:type="spellStart"/>
+      <w:r>
+        <w:t>etc</w:t>
+      </w:r>
+      <w:proofErr w:type="spellEnd"/>
+      <w:r>
+        <w:t>, sites have pop-ups with data</w:t>
+      </w:r>
     </w:p>
     <w:p>
       <w:pPr>
@@ -48,14 +71,10 @@
         </w:numPr>
       </w:pPr>
       <w:r>
-        <w:t>Briefly discuss clean-up efforts and t</w:t>
-      </w:r>
-      <w:r>
-        <w:t>hen show sites that do not have human exposure under control yet</w:t>
-      </w:r>
-      <w:r>
-        <w:t>, which leads into next 2 case studies (some of the highest HRS scores and do not have human exposure under control yet)</w:t>
-      </w:r>
+        <w:t>Bring in county outlines and zoom out to see these, describe how all four counties are contaminated as a result of these 7 sites.</w:t>
+      </w:r>
+      <w:bookmarkStart w:id="0" w:name="_GoBack"/>
+      <w:bookmarkEnd w:id="0"/>
     </w:p>
     <w:p>
       <w:pPr>
@@ -105,15 +124,7 @@
         </w:numPr>
       </w:pPr>
       <w:r>
-        <w:t xml:space="preserve">Missouri Old Lead belt: zoom in to the seven sites—narrative describing the area, highest HRS score, </w:t>
-      </w:r>
-      <w:proofErr w:type="spellStart"/>
-      <w:r>
-        <w:t>etc</w:t>
-      </w:r>
-      <w:proofErr w:type="spellEnd"/>
-      <w:r>
-        <w:t>, sites have pop-ups with data</w:t>
+        <w:t>Toxic release inventory facilities-show clusters of sites</w:t>
       </w:r>
     </w:p>
     <w:p>
@@ -125,8 +136,16 @@
         </w:numPr>
       </w:pPr>
       <w:r>
-        <w:t>Bring in county outlines and zoom out to see these, describe how all four counties are contaminated as a result of these 7 sites.</w:t>
-      </w:r>
+        <w:t>Discuss complexity of system, how facilities are reported based on amounts of specific chemicals. But hazard depends on toxicity weights, and fate of chemical in environment. Show top sites by RSEI score</w:t>
+      </w:r>
+      <w:r>
+        <w:t xml:space="preserve">, these scores can be compared across time and space to evaluate risk compared to other </w:t>
+      </w:r>
+      <w:proofErr w:type="spellStart"/>
+      <w:r>
+        <w:t>facitlities</w:t>
+      </w:r>
+      <w:proofErr w:type="spellEnd"/>
     </w:p>
     <w:p>
       <w:pPr>
@@ -135,9 +154,41 @@
           <w:ilvl w:val="0"/>
           <w:numId w:val="1"/>
         </w:numPr>
-      </w:pPr>
-      <w:r>
-        <w:t>Toxic release inventory facilities-show clusters of sites</w:t>
+        <w:rPr>
+          <w:strike/>
+        </w:rPr>
+      </w:pPr>
+      <w:r>
+        <w:rPr>
+          <w:strike/>
+        </w:rPr>
+        <w:t xml:space="preserve">Tennessee Watershed-- Eastman Chemical Co Tennessee Operations on the South Fork Holston River has a total RSEI score of 802,241 by direct water release, primarily from arsenic and </w:t>
+      </w:r>
+      <w:proofErr w:type="spellStart"/>
+      <w:r>
+        <w:rPr>
+          <w:strike/>
+        </w:rPr>
+        <w:t>dioxane</w:t>
+      </w:r>
+      <w:proofErr w:type="spellEnd"/>
+      <w:r>
+        <w:rPr>
+          <w:strike/>
+        </w:rPr>
+        <w:t>.</w:t>
+      </w:r>
+    </w:p>
+    <w:p>
+      <w:pPr>
+        <w:pStyle w:val="ListParagraph"/>
+        <w:numPr>
+          <w:ilvl w:val="0"/>
+          <w:numId w:val="1"/>
+        </w:numPr>
+      </w:pPr>
+      <w:r>
+        <w:t>Chemical Valley in West Virginia: zoom to area—brief narrative, show facilities here</w:t>
       </w:r>
     </w:p>
     <w:p>
@@ -149,16 +200,20 @@
         </w:numPr>
       </w:pPr>
       <w:r>
-        <w:t>Discuss complexity of system, how facilities are reported based on amounts of specific chemicals. But hazard depends on toxicity weights, and fate of chemical in environment. Show top sites by RSEI score</w:t>
-      </w:r>
-      <w:r>
-        <w:t xml:space="preserve">, these scores can be compared across time and space to evaluate risk compared to other </w:t>
-      </w:r>
-      <w:proofErr w:type="spellStart"/>
-      <w:r>
-        <w:t>facitlities</w:t>
-      </w:r>
-      <w:proofErr w:type="spellEnd"/>
+        <w:t>2014 Elk River chemical spill—show site that isn’t even included in TRI data because it did not properly report or have permits</w:t>
+      </w:r>
+    </w:p>
+    <w:p>
+      <w:pPr>
+        <w:pStyle w:val="ListParagraph"/>
+        <w:numPr>
+          <w:ilvl w:val="1"/>
+          <w:numId w:val="1"/>
+        </w:numPr>
+      </w:pPr>
+      <w:r>
+        <w:t>Zoom out to all counties affected by the spill</w:t>
+      </w:r>
     </w:p>
     <w:p>
       <w:pPr>
@@ -169,27 +224,7 @@
         </w:numPr>
       </w:pPr>
       <w:r>
-        <w:t>Tennessee Watershed--</w:t>
-      </w:r>
-      <w:r>
-        <w:t xml:space="preserve"> Eastman Chemical Co Tennessee Operations</w:t>
-      </w:r>
-      <w:r>
-        <w:t xml:space="preserve"> on the South Fork Holston River has a total RSEI score of </w:t>
-      </w:r>
-      <w:r>
-        <w:t>802</w:t>
-      </w:r>
-      <w:r>
-        <w:t xml:space="preserve">,241 by direct water release, primarily from arsenic and </w:t>
-      </w:r>
-      <w:proofErr w:type="spellStart"/>
-      <w:r>
-        <w:t>dioxane</w:t>
-      </w:r>
-      <w:proofErr w:type="spellEnd"/>
-      <w:r>
-        <w:t>.</w:t>
+        <w:t>Look at facilities along waterways?</w:t>
       </w:r>
     </w:p>
     <w:p>
@@ -201,31 +236,7 @@
         </w:numPr>
       </w:pPr>
       <w:r>
-        <w:t>Chemical Valley in West Virginia: zoom to area—brief narrative, show facilities here</w:t>
-      </w:r>
-    </w:p>
-    <w:p>
-      <w:pPr>
-        <w:pStyle w:val="ListParagraph"/>
-        <w:numPr>
-          <w:ilvl w:val="1"/>
-          <w:numId w:val="1"/>
-        </w:numPr>
-      </w:pPr>
-      <w:r>
-        <w:t>2014 Elk River chemical spill—show site that isn’t even included in TRI data because it did not properly report or have permits</w:t>
-      </w:r>
-    </w:p>
-    <w:p>
-      <w:pPr>
-        <w:pStyle w:val="ListParagraph"/>
-        <w:numPr>
-          <w:ilvl w:val="1"/>
-          <w:numId w:val="1"/>
-        </w:numPr>
-      </w:pPr>
-      <w:r>
-        <w:t>Zoom out to all counties affected by the spill</w:t>
+        <w:t>CDC Vulnerability index? Look at an area or two that would be most vulnerable in case of chemical spill?</w:t>
       </w:r>
     </w:p>
     <w:p>
@@ -237,6 +248,21 @@
         </w:numPr>
       </w:pPr>
       <w:r>
+        <w:t>Pollution on Tribal Lands</w:t>
+      </w:r>
+      <w:r>
+        <w:t>—Puyallup Tribe?</w:t>
+      </w:r>
+    </w:p>
+    <w:p>
+      <w:pPr>
+        <w:pStyle w:val="ListParagraph"/>
+        <w:numPr>
+          <w:ilvl w:val="0"/>
+          <w:numId w:val="1"/>
+        </w:numPr>
+      </w:pPr>
+      <w:r>
         <w:t>End scene with geocode to find sites close to you</w:t>
       </w:r>
       <w:r>
@@ -310,13 +336,7 @@
     <w:p>
       <w:r>
         <w:lastRenderedPageBreak/>
-        <w:t xml:space="preserve">Pollution on </w:t>
-      </w:r>
-      <w:r>
-        <w:t>Tribal Lands</w:t>
-      </w:r>
-      <w:r>
-        <w:t>—discrepancies in reporting data</w:t>
+        <w:t>Pollution on Tribal Lands—discrepancies in reporting data</w:t>
       </w:r>
       <w:r>
         <w:t xml:space="preserve"> (</w:t>
@@ -354,10 +374,7 @@
         <w:t>Case studies?</w:t>
       </w:r>
     </w:p>
-    <w:p>
-      <w:bookmarkStart w:id="0" w:name="_GoBack"/>
-      <w:bookmarkEnd w:id="0"/>
-    </w:p>
+    <w:p/>
     <w:sectPr>
       <w:pgSz w:w="12240" w:h="15840"/>
       <w:pgMar w:top="1440" w:right="1440" w:bottom="1440" w:left="1440" w:header="720" w:footer="720" w:gutter="0"/>

</xml_diff>